<commit_message>
Create User Services and Controller
</commit_message>
<xml_diff>
--- a/CSharp-Web-Basics-Exam-Preparation-Problem-Description.docx
+++ b/CSharp-Web-Basics-Exam-Preparation-Problem-Description.docx
@@ -41,49 +41,63 @@
         <w:rPr/>
       </w:pPr>
       <w:r>
-        <w:rPr/>
+        <w:rPr>
+          <w:highlight w:val="yellow"/>
+        </w:rPr>
         <w:t xml:space="preserve">Exam problems for the </w:t>
       </w:r>
       <w:hyperlink r:id="rId2">
         <w:r>
           <w:rPr>
             <w:rStyle w:val="InternetLink"/>
+            <w:highlight w:val="yellow"/>
           </w:rPr>
           <w:t>C# Web Basics course @ SoftUni</w:t>
         </w:r>
       </w:hyperlink>
       <w:r>
-        <w:rPr/>
+        <w:rPr>
+          <w:highlight w:val="yellow"/>
+        </w:rPr>
         <w:t xml:space="preserve">. Submit your solutions in the </w:t>
       </w:r>
       <w:r>
         <w:rPr>
           <w:b/>
+          <w:highlight w:val="yellow"/>
         </w:rPr>
         <w:t>SoftUni judge</w:t>
       </w:r>
       <w:r>
-        <w:rPr/>
+        <w:rPr>
+          <w:highlight w:val="yellow"/>
+        </w:rPr>
         <w:t xml:space="preserve"> system (delete all "</w:t>
       </w:r>
       <w:r>
         <w:rPr>
           <w:b/>
+          <w:highlight w:val="yellow"/>
         </w:rPr>
         <w:t>bin</w:t>
       </w:r>
       <w:r>
-        <w:rPr/>
+        <w:rPr>
+          <w:highlight w:val="yellow"/>
+        </w:rPr>
         <w:t>"/"</w:t>
       </w:r>
       <w:r>
         <w:rPr>
           <w:b/>
+          <w:highlight w:val="yellow"/>
         </w:rPr>
         <w:t>obj</w:t>
       </w:r>
       <w:r>
-        <w:rPr/>
+        <w:rPr>
+          <w:highlight w:val="yellow"/>
+        </w:rPr>
         <w:t>" folders).</w:t>
       </w:r>
     </w:p>
@@ -91,18 +105,22 @@
       <w:pPr>
         <w:pStyle w:val="Normal"/>
         <w:jc w:val="both"/>
-        <w:rPr/>
+        <w:rPr>
+          <w:highlight w:val="yellow"/>
+        </w:rPr>
       </w:pPr>
       <w:r>
         <w:rPr>
           <w:b/>
           <w:bCs/>
+          <w:highlight w:val="yellow"/>
           <w:lang w:val="sq-AL"/>
         </w:rPr>
         <w:t>Shared Trip</w:t>
       </w:r>
       <w:r>
         <w:rPr>
+          <w:highlight w:val="yellow"/>
           <w:lang w:val="sq-AL"/>
         </w:rPr>
         <w:t xml:space="preserve"> is an online platform which is used to create and book trips from point to point.</w:t>
@@ -116,10 +134,14 @@
           <w:numId w:val="2"/>
         </w:numPr>
         <w:jc w:val="both"/>
-        <w:rPr/>
-      </w:pPr>
-      <w:r>
-        <w:rPr/>
+        <w:rPr>
+          <w:highlight w:val="yellow"/>
+        </w:rPr>
+      </w:pPr>
+      <w:r>
+        <w:rPr>
+          <w:highlight w:val="yellow"/>
+        </w:rPr>
         <w:t>Technological Requirements</w:t>
       </w:r>
     </w:p>
@@ -138,6 +160,7 @@
       <w:r>
         <w:rPr>
           <w:sz w:val="24"/>
+          <w:highlight w:val="yellow"/>
         </w:rPr>
         <w:t xml:space="preserve">Use the </w:t>
       </w:r>
@@ -145,6 +168,7 @@
         <w:rPr>
           <w:b/>
           <w:sz w:val="24"/>
+          <w:highlight w:val="yellow"/>
         </w:rPr>
         <w:t>SIS</w:t>
       </w:r>
@@ -164,6 +188,7 @@
       <w:r>
         <w:rPr>
           <w:sz w:val="24"/>
+          <w:highlight w:val="yellow"/>
         </w:rPr>
         <w:t xml:space="preserve">Use </w:t>
       </w:r>
@@ -171,6 +196,7 @@
         <w:rPr>
           <w:b/>
           <w:sz w:val="24"/>
+          <w:highlight w:val="yellow"/>
         </w:rPr>
         <w:t>Entity Framework Core</w:t>
       </w:r>
@@ -178,6 +204,7 @@
         <w:rPr>
           <w:b/>
           <w:sz w:val="24"/>
+          <w:highlight w:val="yellow"/>
           <w:lang w:val="bg-BG"/>
         </w:rPr>
         <w:t xml:space="preserve"> – 3.1</w:t>
@@ -187,30 +214,40 @@
       <w:pPr>
         <w:pStyle w:val="Normal"/>
         <w:jc w:val="both"/>
-        <w:rPr/>
-      </w:pPr>
-      <w:r>
-        <w:rPr/>
+        <w:rPr>
+          <w:highlight w:val="yellow"/>
+        </w:rPr>
+      </w:pPr>
+      <w:r>
+        <w:rPr>
+          <w:highlight w:val="yellow"/>
+        </w:rPr>
         <w:t xml:space="preserve">The Technological Requirements are </w:t>
       </w:r>
       <w:r>
         <w:rPr>
           <w:b/>
+          <w:highlight w:val="yellow"/>
         </w:rPr>
         <w:t>ABSOLUTE</w:t>
       </w:r>
       <w:r>
-        <w:rPr/>
+        <w:rPr>
+          <w:highlight w:val="yellow"/>
+        </w:rPr>
         <w:t xml:space="preserve">. If you do not follow them, you will </w:t>
       </w:r>
       <w:r>
         <w:rPr>
           <w:b/>
+          <w:highlight w:val="yellow"/>
         </w:rPr>
         <w:t>NOT</w:t>
       </w:r>
       <w:r>
-        <w:rPr/>
+        <w:rPr>
+          <w:highlight w:val="yellow"/>
+        </w:rPr>
         <w:t xml:space="preserve"> be scored for other Requirements. </w:t>
       </w:r>
     </w:p>
@@ -218,30 +255,40 @@
       <w:pPr>
         <w:pStyle w:val="Normal"/>
         <w:jc w:val="both"/>
-        <w:rPr/>
-      </w:pPr>
-      <w:r>
-        <w:rPr/>
+        <w:rPr>
+          <w:highlight w:val="yellow"/>
+        </w:rPr>
+      </w:pPr>
+      <w:r>
+        <w:rPr>
+          <w:highlight w:val="yellow"/>
+        </w:rPr>
         <w:t xml:space="preserve">Now that you know the </w:t>
       </w:r>
       <w:r>
         <w:rPr>
           <w:b/>
+          <w:highlight w:val="yellow"/>
         </w:rPr>
         <w:t>Technological Requirements</w:t>
       </w:r>
       <w:r>
-        <w:rPr/>
+        <w:rPr>
+          <w:highlight w:val="yellow"/>
+        </w:rPr>
         <w:t xml:space="preserve">, let us see what the </w:t>
       </w:r>
       <w:r>
         <w:rPr>
           <w:b/>
+          <w:highlight w:val="yellow"/>
         </w:rPr>
         <w:t>Functional Requirements</w:t>
       </w:r>
       <w:r>
-        <w:rPr/>
+        <w:rPr>
+          <w:highlight w:val="yellow"/>
+        </w:rPr>
         <w:t xml:space="preserve"> are.</w:t>
       </w:r>
     </w:p>
@@ -259,6 +306,7 @@
       </w:pPr>
       <w:r>
         <w:rPr>
+          <w:highlight w:val="yellow"/>
           <w:lang w:val="sq-AL"/>
         </w:rPr>
         <w:t>Database Requirements</w:t>
@@ -274,6 +322,7 @@
       </w:pPr>
       <w:r>
         <w:rPr>
+          <w:highlight w:val="yellow"/>
           <w:lang w:val="sq-AL"/>
         </w:rPr>
         <w:t xml:space="preserve">The </w:t>
@@ -282,12 +331,14 @@
         <w:rPr>
           <w:b/>
           <w:bCs/>
+          <w:highlight w:val="yellow"/>
           <w:lang w:val="sq-AL"/>
         </w:rPr>
         <w:t>Database</w:t>
       </w:r>
       <w:r>
         <w:rPr>
+          <w:highlight w:val="yellow"/>
           <w:lang w:val="sq-AL"/>
         </w:rPr>
         <w:t xml:space="preserve"> of </w:t>
@@ -296,12 +347,14 @@
         <w:rPr>
           <w:b/>
           <w:bCs/>
+          <w:highlight w:val="yellow"/>
           <w:lang w:val="sq-AL"/>
         </w:rPr>
         <w:t>SharedTrip</w:t>
       </w:r>
       <w:r>
         <w:rPr>
+          <w:highlight w:val="yellow"/>
           <w:lang w:val="sq-AL"/>
         </w:rPr>
         <w:t xml:space="preserve"> needs to support </w:t>
@@ -310,12 +363,14 @@
         <w:rPr>
           <w:b/>
           <w:bCs/>
+          <w:highlight w:val="yellow"/>
           <w:lang w:val="sq-AL"/>
         </w:rPr>
         <w:t>3 entities</w:t>
       </w:r>
       <w:r>
         <w:rPr>
+          <w:highlight w:val="yellow"/>
           <w:lang w:val="sq-AL"/>
         </w:rPr>
         <w:t>:</w:t>
@@ -338,6 +393,7 @@
       </w:pPr>
       <w:r>
         <w:rPr>
+          <w:highlight w:val="yellow"/>
           <w:lang w:val="sq-AL"/>
         </w:rPr>
         <w:t>User</w:t>
@@ -358,24 +414,31 @@
           <w:b/>
         </w:rPr>
       </w:pPr>
-      <w:r>
-        <w:rPr/>
+      <w:bookmarkStart w:id="0" w:name="__DdeLink__492_2524323624"/>
+      <w:r>
+        <w:rPr>
+          <w:highlight w:val="yellow"/>
+        </w:rPr>
         <w:t xml:space="preserve">Has an </w:t>
       </w:r>
       <w:r>
         <w:rPr>
           <w:rStyle w:val="CodeChar"/>
+          <w:highlight w:val="yellow"/>
         </w:rPr>
         <w:t>Id</w:t>
       </w:r>
       <w:r>
-        <w:rPr/>
+        <w:rPr>
+          <w:highlight w:val="yellow"/>
+        </w:rPr>
         <w:t xml:space="preserve"> – a </w:t>
       </w:r>
       <w:r>
         <w:rPr>
           <w:b/>
           <w:bCs/>
+          <w:highlight w:val="yellow"/>
         </w:rPr>
         <w:t>string</w:t>
       </w:r>
@@ -383,6 +446,7 @@
         <w:rPr>
           <w:rFonts w:cs="Calibri" w:cstheme="minorHAnsi"/>
           <w:b/>
+          <w:highlight w:val="yellow"/>
         </w:rPr>
         <w:t>, Primary Key</w:t>
       </w:r>
@@ -403,12 +467,15 @@
         </w:rPr>
       </w:pPr>
       <w:r>
-        <w:rPr/>
+        <w:rPr>
+          <w:highlight w:val="yellow"/>
+        </w:rPr>
         <w:t xml:space="preserve">Has a </w:t>
       </w:r>
       <w:r>
         <w:rPr>
           <w:rStyle w:val="CodeChar"/>
+          <w:highlight w:val="yellow"/>
         </w:rPr>
         <w:t xml:space="preserve">Username </w:t>
       </w:r>
@@ -417,6 +484,7 @@
           <w:rStyle w:val="CodeChar"/>
           <w:rFonts w:cs="Calibri" w:cstheme="minorHAnsi"/>
           <w:b w:val="false"/>
+          <w:highlight w:val="yellow"/>
         </w:rPr>
         <w:t xml:space="preserve">– a </w:t>
       </w:r>
@@ -424,6 +492,7 @@
         <w:rPr>
           <w:rStyle w:val="CodeChar"/>
           <w:rFonts w:cs="Calibri" w:cstheme="minorHAnsi"/>
+          <w:highlight w:val="yellow"/>
         </w:rPr>
         <w:t>string</w:t>
       </w:r>
@@ -431,6 +500,7 @@
         <w:rPr>
           <w:rStyle w:val="CodeChar"/>
           <w:rFonts w:cs="Calibri" w:cstheme="minorHAnsi"/>
+          <w:highlight w:val="yellow"/>
           <w:lang w:val="bg-BG"/>
         </w:rPr>
         <w:t xml:space="preserve"> </w:t>
@@ -494,12 +564,15 @@
         </w:rPr>
       </w:pPr>
       <w:r>
-        <w:rPr/>
+        <w:rPr>
+          <w:highlight w:val="yellow"/>
+        </w:rPr>
         <w:t xml:space="preserve">Has an </w:t>
       </w:r>
       <w:r>
         <w:rPr>
           <w:rStyle w:val="CodeChar"/>
+          <w:highlight w:val="yellow"/>
         </w:rPr>
         <w:t>Email -</w:t>
       </w:r>
@@ -508,6 +581,7 @@
           <w:rStyle w:val="CodeChar"/>
           <w:rFonts w:cs="Calibri" w:cstheme="minorHAnsi"/>
           <w:b w:val="false"/>
+          <w:highlight w:val="yellow"/>
         </w:rPr>
         <w:t xml:space="preserve"> a </w:t>
       </w:r>
@@ -515,21 +589,27 @@
         <w:rPr>
           <w:rStyle w:val="CodeChar"/>
           <w:rFonts w:cs="Calibri" w:cstheme="minorHAnsi"/>
+          <w:highlight w:val="yellow"/>
         </w:rPr>
         <w:t xml:space="preserve">string </w:t>
       </w:r>
       <w:r>
-        <w:rPr/>
+        <w:rPr>
+          <w:highlight w:val="yellow"/>
+        </w:rPr>
         <w:t>(</w:t>
       </w:r>
       <w:r>
         <w:rPr>
           <w:b/>
+          <w:highlight w:val="yellow"/>
         </w:rPr>
         <w:t>required</w:t>
       </w:r>
       <w:r>
-        <w:rPr/>
+        <w:rPr>
+          <w:highlight w:val="yellow"/>
+        </w:rPr>
         <w:t>)</w:t>
       </w:r>
     </w:p>
@@ -544,12 +624,15 @@
         <w:rPr/>
       </w:pPr>
       <w:r>
-        <w:rPr/>
+        <w:rPr>
+          <w:highlight w:val="yellow"/>
+        </w:rPr>
         <w:t xml:space="preserve">Has a </w:t>
       </w:r>
       <w:r>
         <w:rPr>
           <w:rStyle w:val="CodeChar"/>
+          <w:highlight w:val="yellow"/>
         </w:rPr>
         <w:t>Password –</w:t>
       </w:r>
@@ -557,6 +640,7 @@
         <w:rPr>
           <w:rStyle w:val="CodeChar"/>
           <w:rFonts w:cs="Calibri" w:cstheme="minorHAnsi"/>
+          <w:highlight w:val="yellow"/>
         </w:rPr>
         <w:t xml:space="preserve"> </w:t>
       </w:r>
@@ -565,6 +649,7 @@
           <w:rStyle w:val="CodeChar"/>
           <w:rFonts w:cs="Calibri" w:cstheme="minorHAnsi"/>
           <w:b w:val="false"/>
+          <w:highlight w:val="yellow"/>
         </w:rPr>
         <w:t xml:space="preserve">a </w:t>
       </w:r>
@@ -572,8 +657,16 @@
         <w:rPr>
           <w:rStyle w:val="CodeChar"/>
           <w:rFonts w:cs="Calibri" w:cstheme="minorHAnsi"/>
-        </w:rPr>
-        <w:t xml:space="preserve">string </w:t>
+          <w:highlight w:val="yellow"/>
+        </w:rPr>
+        <w:t>string</w:t>
+      </w:r>
+      <w:r>
+        <w:rPr>
+          <w:rStyle w:val="CodeChar"/>
+          <w:rFonts w:cs="Calibri" w:cstheme="minorHAnsi"/>
+        </w:rPr>
+        <w:t xml:space="preserve"> </w:t>
       </w:r>
       <w:r>
         <w:rPr/>
@@ -647,32 +740,49 @@
           <w:numId w:val="8"/>
         </w:numPr>
         <w:jc w:val="both"/>
-        <w:rPr/>
-      </w:pPr>
-      <w:r>
-        <w:rPr/>
+        <w:rPr>
+          <w:rFonts w:asciiTheme="minorHAnsi" w:cstheme="minorBidi" w:eastAsiaTheme="minorHAnsi" w:hAnsiTheme="minorHAnsi"/>
+          <w:highlight w:val="yellow"/>
+        </w:rPr>
+      </w:pPr>
+      <w:r>
+        <w:rPr>
+          <w:rFonts w:asciiTheme="minorHAnsi" w:cstheme="minorBidi" w:eastAsiaTheme="minorHAnsi" w:hAnsiTheme="minorHAnsi"/>
+          <w:highlight w:val="yellow"/>
+        </w:rPr>
         <w:t xml:space="preserve">Has </w:t>
       </w:r>
       <w:r>
         <w:rPr>
+          <w:rFonts w:asciiTheme="minorHAnsi" w:cstheme="minorBidi" w:eastAsiaTheme="minorHAnsi" w:hAnsiTheme="minorHAnsi"/>
           <w:b/>
+          <w:highlight w:val="yellow"/>
         </w:rPr>
         <w:t>UserTrips</w:t>
       </w:r>
       <w:r>
-        <w:rPr/>
+        <w:rPr>
+          <w:rFonts w:asciiTheme="minorHAnsi" w:cstheme="minorBidi" w:eastAsiaTheme="minorHAnsi" w:hAnsiTheme="minorHAnsi"/>
+          <w:highlight w:val="yellow"/>
+        </w:rPr>
         <w:t xml:space="preserve"> collection – a </w:t>
       </w:r>
       <w:r>
         <w:rPr>
+          <w:rFonts w:asciiTheme="minorHAnsi" w:cstheme="minorBidi" w:eastAsiaTheme="minorHAnsi" w:hAnsiTheme="minorHAnsi"/>
           <w:b/>
+          <w:highlight w:val="yellow"/>
         </w:rPr>
         <w:t>UserTrip</w:t>
       </w:r>
       <w:r>
-        <w:rPr/>
+        <w:rPr>
+          <w:rFonts w:asciiTheme="minorHAnsi" w:cstheme="minorBidi" w:eastAsiaTheme="minorHAnsi" w:hAnsiTheme="minorHAnsi"/>
+          <w:highlight w:val="yellow"/>
+        </w:rPr>
         <w:t xml:space="preserve"> type</w:t>
       </w:r>
+      <w:bookmarkEnd w:id="0"/>
     </w:p>
     <w:p>
       <w:pPr>
@@ -703,8 +813,10 @@
           <w:b/>
         </w:rPr>
       </w:pPr>
-      <w:r>
-        <w:rPr>
+      <w:bookmarkStart w:id="1" w:name="__DdeLink__495_2524323624"/>
+      <w:r>
+        <w:rPr>
+          <w:highlight w:val="yellow"/>
           <w:lang w:val="sq-AL"/>
         </w:rPr>
         <w:t xml:space="preserve">Has an </w:t>
@@ -712,12 +824,14 @@
       <w:r>
         <w:rPr>
           <w:rStyle w:val="CodeChar"/>
+          <w:highlight w:val="yellow"/>
           <w:lang w:val="sq-AL"/>
         </w:rPr>
         <w:t>Id</w:t>
       </w:r>
       <w:r>
         <w:rPr>
+          <w:highlight w:val="yellow"/>
           <w:lang w:val="sq-AL"/>
         </w:rPr>
         <w:t xml:space="preserve"> – a </w:t>
@@ -725,6 +839,7 @@
       <w:r>
         <w:rPr>
           <w:b/>
+          <w:highlight w:val="yellow"/>
           <w:lang w:val="sq-AL"/>
         </w:rPr>
         <w:t>string</w:t>
@@ -733,6 +848,7 @@
         <w:rPr>
           <w:rFonts w:cs="Calibri" w:cstheme="minorHAnsi"/>
           <w:b/>
+          <w:highlight w:val="yellow"/>
         </w:rPr>
         <w:t>, Primary Key</w:t>
       </w:r>
@@ -749,6 +865,7 @@
       </w:pPr>
       <w:r>
         <w:rPr>
+          <w:highlight w:val="yellow"/>
           <w:lang w:val="sq-AL"/>
         </w:rPr>
         <w:t xml:space="preserve">Has a </w:t>
@@ -756,12 +873,14 @@
       <w:r>
         <w:rPr>
           <w:rStyle w:val="CodeChar"/>
+          <w:highlight w:val="yellow"/>
           <w:lang w:val="sq-AL"/>
         </w:rPr>
         <w:t>StartPoint</w:t>
       </w:r>
       <w:r>
         <w:rPr>
+          <w:highlight w:val="yellow"/>
           <w:lang w:val="sq-AL"/>
         </w:rPr>
         <w:t xml:space="preserve"> – a </w:t>
@@ -770,6 +889,7 @@
         <w:rPr>
           <w:rStyle w:val="CodeChar"/>
           <w:rFonts w:cs="Calibri" w:cstheme="minorHAnsi"/>
+          <w:highlight w:val="yellow"/>
         </w:rPr>
         <w:t>string</w:t>
       </w:r>
@@ -777,22 +897,28 @@
         <w:rPr>
           <w:rStyle w:val="CodeChar"/>
           <w:rFonts w:cs="Calibri" w:cstheme="minorHAnsi"/>
+          <w:highlight w:val="yellow"/>
           <w:lang w:val="bg-BG"/>
         </w:rPr>
         <w:t xml:space="preserve"> </w:t>
       </w:r>
       <w:r>
-        <w:rPr/>
+        <w:rPr>
+          <w:highlight w:val="yellow"/>
+        </w:rPr>
         <w:t>(</w:t>
       </w:r>
       <w:r>
         <w:rPr>
           <w:rStyle w:val="Strong"/>
+          <w:highlight w:val="yellow"/>
         </w:rPr>
         <w:t>required</w:t>
       </w:r>
       <w:r>
-        <w:rPr/>
+        <w:rPr>
+          <w:highlight w:val="yellow"/>
+        </w:rPr>
         <w:t>)</w:t>
       </w:r>
     </w:p>
@@ -808,6 +934,7 @@
       </w:pPr>
       <w:r>
         <w:rPr>
+          <w:highlight w:val="yellow"/>
           <w:lang w:val="sq-AL"/>
         </w:rPr>
         <w:t xml:space="preserve">Has a </w:t>
@@ -815,12 +942,14 @@
       <w:r>
         <w:rPr>
           <w:rStyle w:val="CodeChar"/>
+          <w:highlight w:val="yellow"/>
           <w:lang w:val="sq-AL"/>
         </w:rPr>
         <w:t>EndPoint</w:t>
       </w:r>
       <w:r>
         <w:rPr>
+          <w:highlight w:val="yellow"/>
           <w:lang w:val="sq-AL"/>
         </w:rPr>
         <w:t xml:space="preserve"> – a </w:t>
@@ -829,6 +958,7 @@
         <w:rPr>
           <w:rStyle w:val="CodeChar"/>
           <w:rFonts w:cs="Calibri" w:cstheme="minorHAnsi"/>
+          <w:highlight w:val="yellow"/>
         </w:rPr>
         <w:t>string</w:t>
       </w:r>
@@ -836,22 +966,28 @@
         <w:rPr>
           <w:rStyle w:val="CodeChar"/>
           <w:rFonts w:cs="Calibri" w:cstheme="minorHAnsi"/>
+          <w:highlight w:val="yellow"/>
           <w:lang w:val="bg-BG"/>
         </w:rPr>
         <w:t xml:space="preserve"> </w:t>
       </w:r>
       <w:r>
-        <w:rPr/>
+        <w:rPr>
+          <w:highlight w:val="yellow"/>
+        </w:rPr>
         <w:t>(</w:t>
       </w:r>
       <w:r>
         <w:rPr>
           <w:rStyle w:val="Strong"/>
+          <w:highlight w:val="yellow"/>
         </w:rPr>
         <w:t>required</w:t>
       </w:r>
       <w:r>
-        <w:rPr/>
+        <w:rPr>
+          <w:highlight w:val="yellow"/>
+        </w:rPr>
         <w:t>)</w:t>
       </w:r>
     </w:p>
@@ -867,6 +1003,7 @@
       </w:pPr>
       <w:r>
         <w:rPr>
+          <w:highlight w:val="yellow"/>
           <w:lang w:val="sq-AL"/>
         </w:rPr>
         <w:t xml:space="preserve">Has a </w:t>
@@ -874,18 +1011,26 @@
       <w:r>
         <w:rPr>
           <w:rStyle w:val="CodeChar"/>
+          <w:highlight w:val="yellow"/>
           <w:lang w:val="sq-AL"/>
         </w:rPr>
         <w:t>DepartureTime</w:t>
       </w:r>
       <w:r>
         <w:rPr>
+          <w:highlight w:val="yellow"/>
           <w:lang w:val="sq-AL"/>
         </w:rPr>
-        <w:t xml:space="preserve"> – a </w:t>
-      </w:r>
-      <w:bookmarkStart w:id="0" w:name="_GoBack"/>
-      <w:bookmarkEnd w:id="0"/>
+        <w:t xml:space="preserve"> – a</w:t>
+      </w:r>
+      <w:r>
+        <w:rPr>
+          <w:lang w:val="sq-AL"/>
+        </w:rPr>
+        <w:t xml:space="preserve"> </w:t>
+      </w:r>
+      <w:bookmarkStart w:id="2" w:name="_GoBack"/>
+      <w:bookmarkEnd w:id="2"/>
       <w:r>
         <w:rPr>
           <w:rStyle w:val="CodeChar"/>
@@ -939,6 +1084,7 @@
       </w:pPr>
       <w:r>
         <w:rPr>
+          <w:highlight w:val="yellow"/>
           <w:lang w:val="sq-AL"/>
         </w:rPr>
         <w:t xml:space="preserve">Has a </w:t>
@@ -946,12 +1092,14 @@
       <w:r>
         <w:rPr>
           <w:rStyle w:val="CodeChar"/>
+          <w:highlight w:val="yellow"/>
           <w:lang w:val="sq-AL"/>
         </w:rPr>
         <w:t>Seats</w:t>
       </w:r>
       <w:r>
         <w:rPr>
+          <w:highlight w:val="yellow"/>
           <w:lang w:val="sq-AL"/>
         </w:rPr>
         <w:t xml:space="preserve"> – an </w:t>
@@ -960,6 +1108,7 @@
         <w:rPr>
           <w:rStyle w:val="CodeChar"/>
           <w:rFonts w:cs="Calibri" w:cstheme="minorHAnsi"/>
+          <w:highlight w:val="yellow"/>
         </w:rPr>
         <w:t>integer</w:t>
       </w:r>
@@ -1018,6 +1167,7 @@
       </w:pPr>
       <w:r>
         <w:rPr>
+          <w:highlight w:val="yellow"/>
           <w:lang w:val="sq-AL"/>
         </w:rPr>
         <w:t xml:space="preserve">Has a </w:t>
@@ -1025,12 +1175,14 @@
       <w:r>
         <w:rPr>
           <w:rStyle w:val="CodeChar"/>
+          <w:highlight w:val="yellow"/>
           <w:lang w:val="sq-AL"/>
         </w:rPr>
         <w:t>Description</w:t>
       </w:r>
       <w:r>
         <w:rPr>
+          <w:highlight w:val="yellow"/>
           <w:lang w:val="sq-AL"/>
         </w:rPr>
         <w:t xml:space="preserve"> – a </w:t>
@@ -1039,6 +1191,7 @@
         <w:rPr>
           <w:rStyle w:val="CodeChar"/>
           <w:rFonts w:cs="Calibri" w:cstheme="minorHAnsi"/>
+          <w:highlight w:val="yellow"/>
         </w:rPr>
         <w:t>string</w:t>
       </w:r>
@@ -1087,6 +1240,7 @@
       </w:pPr>
       <w:r>
         <w:rPr>
+          <w:highlight w:val="yellow"/>
           <w:lang w:val="sq-AL"/>
         </w:rPr>
         <w:t xml:space="preserve">Has a </w:t>
@@ -1094,12 +1248,14 @@
       <w:r>
         <w:rPr>
           <w:rStyle w:val="CodeChar"/>
+          <w:highlight w:val="yellow"/>
           <w:lang w:val="sq-AL"/>
         </w:rPr>
         <w:t>ImagePath</w:t>
       </w:r>
       <w:r>
         <w:rPr>
+          <w:highlight w:val="yellow"/>
           <w:lang w:val="sq-AL"/>
         </w:rPr>
         <w:t xml:space="preserve"> – a </w:t>
@@ -1108,6 +1264,7 @@
         <w:rPr>
           <w:rStyle w:val="CodeChar"/>
           <w:rFonts w:cs="Calibri" w:cstheme="minorHAnsi"/>
+          <w:highlight w:val="yellow"/>
         </w:rPr>
         <w:t>string</w:t>
       </w:r>
@@ -1120,32 +1277,43 @@
           <w:numId w:val="3"/>
         </w:numPr>
         <w:jc w:val="both"/>
-        <w:rPr/>
-      </w:pPr>
-      <w:r>
-        <w:rPr/>
+        <w:rPr>
+          <w:highlight w:val="yellow"/>
+        </w:rPr>
+      </w:pPr>
+      <w:r>
+        <w:rPr>
+          <w:highlight w:val="yellow"/>
+        </w:rPr>
         <w:t xml:space="preserve">Has </w:t>
       </w:r>
       <w:r>
         <w:rPr>
           <w:b/>
+          <w:highlight w:val="yellow"/>
         </w:rPr>
         <w:t>UserTrips</w:t>
       </w:r>
       <w:r>
-        <w:rPr/>
+        <w:rPr>
+          <w:highlight w:val="yellow"/>
+        </w:rPr>
         <w:t xml:space="preserve"> collection – a </w:t>
       </w:r>
       <w:r>
         <w:rPr>
           <w:b/>
+          <w:highlight w:val="yellow"/>
         </w:rPr>
         <w:t>UserTrip</w:t>
       </w:r>
       <w:r>
-        <w:rPr/>
+        <w:rPr>
+          <w:highlight w:val="yellow"/>
+        </w:rPr>
         <w:t xml:space="preserve"> type</w:t>
       </w:r>
+      <w:bookmarkEnd w:id="1"/>
     </w:p>
     <w:p>
       <w:pPr>
@@ -1157,6 +1325,7 @@
       </w:pPr>
       <w:r>
         <w:rPr>
+          <w:highlight w:val="yellow"/>
           <w:lang w:val="sq-AL"/>
         </w:rPr>
         <w:t>UserTrip</w:t>
@@ -1176,6 +1345,7 @@
       </w:pPr>
       <w:r>
         <w:rPr>
+          <w:highlight w:val="yellow"/>
           <w:lang w:val="sq-AL"/>
         </w:rPr>
         <w:t xml:space="preserve">Has </w:t>
@@ -1183,12 +1353,14 @@
       <w:r>
         <w:rPr>
           <w:rStyle w:val="CodeChar"/>
+          <w:highlight w:val="yellow"/>
           <w:lang w:val="sq-AL"/>
         </w:rPr>
         <w:t>UserId</w:t>
       </w:r>
       <w:r>
         <w:rPr>
+          <w:highlight w:val="yellow"/>
           <w:lang w:val="sq-AL"/>
         </w:rPr>
         <w:t xml:space="preserve"> – a </w:t>
@@ -1196,6 +1368,7 @@
       <w:r>
         <w:rPr>
           <w:b/>
+          <w:highlight w:val="yellow"/>
         </w:rPr>
         <w:t>string</w:t>
       </w:r>
@@ -1214,6 +1387,7 @@
       </w:pPr>
       <w:r>
         <w:rPr>
+          <w:highlight w:val="yellow"/>
           <w:lang w:val="sq-AL"/>
         </w:rPr>
         <w:t xml:space="preserve">Has </w:t>
@@ -1221,12 +1395,14 @@
       <w:r>
         <w:rPr>
           <w:rStyle w:val="CodeChar"/>
+          <w:highlight w:val="yellow"/>
           <w:lang w:val="sq-AL"/>
         </w:rPr>
         <w:t>User</w:t>
       </w:r>
       <w:r>
         <w:rPr>
+          <w:highlight w:val="yellow"/>
           <w:lang w:val="sq-AL"/>
         </w:rPr>
         <w:t xml:space="preserve"> – a </w:t>
@@ -1234,11 +1410,13 @@
       <w:r>
         <w:rPr>
           <w:rStyle w:val="CodeChar"/>
+          <w:highlight w:val="yellow"/>
         </w:rPr>
         <w:t>User</w:t>
       </w:r>
       <w:r>
         <w:rPr>
+          <w:highlight w:val="yellow"/>
           <w:lang w:val="sq-AL"/>
         </w:rPr>
         <w:t xml:space="preserve"> object</w:t>
@@ -1252,25 +1430,33 @@
           <w:numId w:val="5"/>
         </w:numPr>
         <w:jc w:val="both"/>
-        <w:rPr/>
-      </w:pPr>
-      <w:r>
-        <w:rPr/>
+        <w:rPr>
+          <w:highlight w:val="yellow"/>
+        </w:rPr>
+      </w:pPr>
+      <w:r>
+        <w:rPr>
+          <w:highlight w:val="yellow"/>
+        </w:rPr>
         <w:t xml:space="preserve">Has </w:t>
       </w:r>
       <w:r>
         <w:rPr>
           <w:b/>
+          <w:highlight w:val="yellow"/>
         </w:rPr>
         <w:t>TripId</w:t>
       </w:r>
       <w:r>
-        <w:rPr/>
+        <w:rPr>
+          <w:highlight w:val="yellow"/>
+        </w:rPr>
         <w:t xml:space="preserve">– a </w:t>
       </w:r>
       <w:r>
         <w:rPr>
           <w:b/>
+          <w:highlight w:val="yellow"/>
         </w:rPr>
         <w:t>string</w:t>
       </w:r>
@@ -1286,29 +1472,36 @@
         <w:rPr/>
       </w:pPr>
       <w:r>
-        <w:rPr/>
+        <w:rPr>
+          <w:highlight w:val="yellow"/>
+        </w:rPr>
         <w:t xml:space="preserve">Has </w:t>
       </w:r>
       <w:r>
         <w:rPr>
           <w:rStyle w:val="CodeChar"/>
+          <w:highlight w:val="yellow"/>
           <w:lang w:val="sq-AL"/>
         </w:rPr>
         <w:t>Trip</w:t>
       </w:r>
       <w:r>
-        <w:rPr/>
+        <w:rPr>
+          <w:highlight w:val="yellow"/>
+        </w:rPr>
         <w:t xml:space="preserve"> – a </w:t>
       </w:r>
       <w:r>
         <w:rPr>
           <w:rStyle w:val="CodeChar"/>
+          <w:highlight w:val="yellow"/>
           <w:lang w:val="sq-AL"/>
         </w:rPr>
         <w:t>Trip</w:t>
       </w:r>
       <w:r>
         <w:rPr>
+          <w:highlight w:val="yellow"/>
           <w:lang w:val="sq-AL"/>
         </w:rPr>
         <w:t xml:space="preserve"> object</w:t>
@@ -1319,11 +1512,13 @@
         <w:pStyle w:val="Normal"/>
         <w:jc w:val="both"/>
         <w:rPr>
+          <w:highlight w:val="yellow"/>
           <w:lang w:val="sq-AL"/>
         </w:rPr>
       </w:pPr>
       <w:r>
         <w:rPr>
+          <w:highlight w:val="yellow"/>
           <w:lang w:val="sq-AL"/>
         </w:rPr>
       </w:r>
@@ -1332,30 +1527,40 @@
       <w:pPr>
         <w:pStyle w:val="Normal"/>
         <w:jc w:val="both"/>
-        <w:rPr/>
-      </w:pPr>
-      <w:r>
-        <w:rPr/>
+        <w:rPr>
+          <w:highlight w:val="yellow"/>
+        </w:rPr>
+      </w:pPr>
+      <w:r>
+        <w:rPr>
+          <w:highlight w:val="yellow"/>
+        </w:rPr>
         <w:t xml:space="preserve">Implement the entities with the </w:t>
       </w:r>
       <w:r>
         <w:rPr>
           <w:b/>
+          <w:highlight w:val="yellow"/>
         </w:rPr>
         <w:t>correct datatypes</w:t>
       </w:r>
       <w:r>
-        <w:rPr/>
+        <w:rPr>
+          <w:highlight w:val="yellow"/>
+        </w:rPr>
         <w:t xml:space="preserve"> and their </w:t>
       </w:r>
       <w:r>
         <w:rPr>
           <w:b/>
+          <w:highlight w:val="yellow"/>
         </w:rPr>
         <w:t>relations</w:t>
       </w:r>
       <w:r>
-        <w:rPr/>
+        <w:rPr>
+          <w:highlight w:val="yellow"/>
+        </w:rPr>
         <w:t xml:space="preserve">. </w:t>
       </w:r>
     </w:p>
@@ -3415,7 +3620,7 @@
         <wp:inline distT="0" distB="0" distL="0" distR="0">
           <wp:extent cx="1431290" cy="359410"/>
           <wp:effectExtent l="0" t="0" r="0" b="0"/>
-          <wp:docPr id="36" name="Picture 5" descr="C:\Users\chris\AppData\Local\Temp\Rar$DRa2604.40128\SoftUniFoundation_Logo_OneLine_White@2x.png"/>
+          <wp:docPr id="35" name="Picture 5" descr="C:\Users\chris\AppData\Local\Temp\Rar$DRa2604.40128\SoftUniFoundation_Logo_OneLine_White@2x.png"/>
           <wp:cNvGraphicFramePr>
             <a:graphicFrameLocks xmlns:a="http://schemas.openxmlformats.org/drawingml/2006/main" noChangeAspect="1"/>
           </wp:cNvGraphicFramePr>
@@ -3423,13 +3628,13 @@
             <a:graphicData uri="http://schemas.openxmlformats.org/drawingml/2006/picture">
               <pic:pic xmlns:pic="http://schemas.openxmlformats.org/drawingml/2006/picture">
                 <pic:nvPicPr>
-                  <pic:cNvPr id="36" name="Picture 5" descr="C:\Users\chris\AppData\Local\Temp\Rar$DRa2604.40128\SoftUniFoundation_Logo_OneLine_White@2x.png"/>
+                  <pic:cNvPr id="35" name="Picture 5" descr="C:\Users\chris\AppData\Local\Temp\Rar$DRa2604.40128\SoftUniFoundation_Logo_OneLine_White@2x.png"/>
                   <pic:cNvPicPr>
                     <a:picLocks noChangeAspect="1" noChangeArrowheads="1"/>
                   </pic:cNvPicPr>
                 </pic:nvPicPr>
                 <pic:blipFill>
-                  <a:blip r:embed="rId37"/>
+                  <a:blip r:embed="rId35"/>
                   <a:stretch>
                     <a:fillRect/>
                   </a:stretch>
@@ -3459,7 +3664,7 @@
               <wp:positionV relativeFrom="paragraph">
                 <wp:posOffset>85090</wp:posOffset>
               </wp:positionV>
-              <wp:extent cx="5033645" cy="514350"/>
+              <wp:extent cx="5034280" cy="514985"/>
               <wp:effectExtent l="0" t="0" r="0" b="635"/>
               <wp:wrapNone/>
               <wp:docPr id="8" name="Text Box 17"/>
@@ -3470,7 +3675,7 @@
                     <wps:spPr>
                       <a:xfrm>
                         <a:off x="0" y="0"/>
-                        <a:ext cx="5033160" cy="513720"/>
+                        <a:ext cx="5033520" cy="514440"/>
                       </a:xfrm>
                       <a:prstGeom prst="rect">
                         <a:avLst/>
@@ -3496,6 +3701,7 @@
                           </w:pPr>
                           <w:r>
                             <w:rPr>
+                              <w:color w:val="000000"/>
                               <w:sz w:val="19"/>
                               <w:szCs w:val="19"/>
                             </w:rPr>
@@ -3505,6 +3711,7 @@
                             <w:r>
                               <w:rPr>
                                 <w:rStyle w:val="InternetLink"/>
+                                <w:color w:val="000000"/>
                                 <w:sz w:val="19"/>
                                 <w:szCs w:val="19"/>
                               </w:rPr>
@@ -3513,6 +3720,7 @@
                           </w:hyperlink>
                           <w:r>
                             <w:rPr>
+                              <w:color w:val="000000"/>
                               <w:sz w:val="19"/>
                               <w:szCs w:val="19"/>
                             </w:rPr>
@@ -3522,6 +3730,7 @@
                             <w:r>
                               <w:rPr>
                                 <w:rStyle w:val="InternetLink"/>
+                                <w:color w:val="000000"/>
                                 <w:sz w:val="19"/>
                                 <w:szCs w:val="19"/>
                               </w:rPr>
@@ -3530,6 +3739,7 @@
                           </w:hyperlink>
                           <w:r>
                             <w:rPr>
+                              <w:color w:val="000000"/>
                               <w:sz w:val="19"/>
                               <w:szCs w:val="19"/>
                             </w:rPr>
@@ -3547,7 +3757,9 @@
                             </w:rPr>
                           </w:pPr>
                           <w:r>
-                            <w:rPr/>
+                            <w:rPr>
+                              <w:color w:val="000000"/>
+                            </w:rPr>
                             <w:drawing>
                               <wp:inline distT="0" distB="0" distL="0" distR="0">
                                 <wp:extent cx="161925" cy="200025"/>
@@ -3592,13 +3804,16 @@
                           </w:r>
                           <w:r>
                             <w:rPr>
+                              <w:color w:val="000000"/>
                               <w:sz w:val="19"/>
                               <w:szCs w:val="19"/>
                             </w:rPr>
                             <w:t xml:space="preserve">   </w:t>
                           </w:r>
                           <w:r>
-                            <w:rPr/>
+                            <w:rPr>
+                              <w:color w:val="000000"/>
+                            </w:rPr>
                             <w:drawing>
                               <wp:inline distT="0" distB="0" distL="0" distR="0">
                                 <wp:extent cx="168275" cy="200025"/>
@@ -3643,6 +3858,7 @@
                           </w:r>
                           <w:r>
                             <w:rPr>
+                              <w:color w:val="000000"/>
                               <w:sz w:val="19"/>
                               <w:szCs w:val="19"/>
                               <w:lang w:val="bg-BG"/>
@@ -3650,7 +3866,9 @@
                             <w:t xml:space="preserve">   </w:t>
                           </w:r>
                           <w:r>
-                            <w:rPr/>
+                            <w:rPr>
+                              <w:color w:val="000000"/>
+                            </w:rPr>
                             <w:drawing>
                               <wp:inline distT="0" distB="0" distL="0" distR="0">
                                 <wp:extent cx="200025" cy="200025"/>
@@ -3695,13 +3913,16 @@
                           </w:r>
                           <w:r>
                             <w:rPr>
+                              <w:color w:val="000000"/>
                               <w:sz w:val="19"/>
                               <w:szCs w:val="19"/>
                             </w:rPr>
                             <w:t xml:space="preserve">   </w:t>
                           </w:r>
                           <w:r>
-                            <w:rPr/>
+                            <w:rPr>
+                              <w:color w:val="000000"/>
+                            </w:rPr>
                             <w:drawing>
                               <wp:inline distT="0" distB="0" distL="0" distR="0">
                                 <wp:extent cx="200025" cy="200025"/>
@@ -3746,13 +3967,16 @@
                           </w:r>
                           <w:r>
                             <w:rPr>
+                              <w:color w:val="000000"/>
                               <w:sz w:val="19"/>
                               <w:szCs w:val="19"/>
                             </w:rPr>
                             <w:t xml:space="preserve">   </w:t>
                           </w:r>
                           <w:r>
-                            <w:rPr/>
+                            <w:rPr>
+                              <w:color w:val="000000"/>
+                            </w:rPr>
                             <w:drawing>
                               <wp:inline distT="0" distB="0" distL="0" distR="0">
                                 <wp:extent cx="200025" cy="200025"/>
@@ -3797,13 +4021,16 @@
                           </w:r>
                           <w:r>
                             <w:rPr>
+                              <w:color w:val="000000"/>
                               <w:sz w:val="19"/>
                               <w:szCs w:val="19"/>
                             </w:rPr>
                             <w:t xml:space="preserve">   </w:t>
                           </w:r>
                           <w:r>
-                            <w:rPr/>
+                            <w:rPr>
+                              <w:color w:val="000000"/>
+                            </w:rPr>
                             <w:drawing>
                               <wp:inline distT="0" distB="0" distL="0" distR="0">
                                 <wp:extent cx="201295" cy="201295"/>
@@ -3848,13 +4075,16 @@
                           </w:r>
                           <w:r>
                             <w:rPr>
+                              <w:color w:val="000000"/>
                               <w:sz w:val="19"/>
                               <w:szCs w:val="19"/>
                             </w:rPr>
                             <w:t xml:space="preserve">   </w:t>
                           </w:r>
                           <w:r>
-                            <w:rPr/>
+                            <w:rPr>
+                              <w:color w:val="000000"/>
+                            </w:rPr>
                             <w:drawing>
                               <wp:inline distT="0" distB="0" distL="0" distR="0">
                                 <wp:extent cx="200025" cy="200025"/>
@@ -3899,13 +4129,16 @@
                           </w:r>
                           <w:r>
                             <w:rPr>
+                              <w:color w:val="000000"/>
                               <w:sz w:val="19"/>
                               <w:szCs w:val="19"/>
                             </w:rPr>
                             <w:t xml:space="preserve">   </w:t>
                           </w:r>
                           <w:r>
-                            <w:rPr/>
+                            <w:rPr>
+                              <w:color w:val="000000"/>
+                            </w:rPr>
                             <w:drawing>
                               <wp:inline distT="0" distB="0" distL="0" distR="0">
                                 <wp:extent cx="200025" cy="200025"/>
@@ -3950,13 +4183,16 @@
                           </w:r>
                           <w:r>
                             <w:rPr>
+                              <w:color w:val="000000"/>
                               <w:sz w:val="19"/>
                               <w:szCs w:val="19"/>
                             </w:rPr>
                             <w:t xml:space="preserve">   </w:t>
                           </w:r>
                           <w:r>
-                            <w:rPr/>
+                            <w:rPr>
+                              <w:color w:val="000000"/>
+                            </w:rPr>
                             <w:drawing>
                               <wp:inline distT="0" distB="0" distL="0" distR="0">
                                 <wp:extent cx="201295" cy="201295"/>
@@ -4001,13 +4237,16 @@
                           </w:r>
                           <w:r>
                             <w:rPr>
+                              <w:color w:val="000000"/>
                               <w:sz w:val="19"/>
                               <w:szCs w:val="19"/>
                             </w:rPr>
                             <w:t xml:space="preserve">   </w:t>
                           </w:r>
                           <w:r>
-                            <w:rPr/>
+                            <w:rPr>
+                              <w:color w:val="000000"/>
+                            </w:rPr>
                             <w:drawing>
                               <wp:inline distT="0" distB="0" distL="0" distR="0">
                                 <wp:extent cx="200025" cy="200025"/>
@@ -4064,10 +4303,10 @@
         </mc:Choice>
         <mc:Fallback>
           <w:pict>
-            <v:rect id="shape_0" ID="Text Box 17" stroked="f" style="position:absolute;margin-left:124.4pt;margin-top:6.7pt;width:396.25pt;height:40.4pt" wp14:anchorId="4A54939D">
+            <v:rect id="shape_0" ID="Text Box 17" stroked="f" style="position:absolute;margin-left:124.4pt;margin-top:6.7pt;width:396.3pt;height:40.45pt" wp14:anchorId="4A54939D">
               <w10:wrap type="square"/>
               <v:fill o:detectmouseclick="t" on="false"/>
-              <v:stroke color="#3465a4" weight="9360" joinstyle="miter" endcap="flat"/>
+              <v:stroke color="#3465a4" weight="9360" joinstyle="round" endcap="flat"/>
               <v:textbox>
                 <w:txbxContent>
                   <w:p>
@@ -4078,6 +4317,7 @@
                     </w:pPr>
                     <w:r>
                       <w:rPr>
+                        <w:color w:val="000000"/>
                         <w:sz w:val="19"/>
                         <w:szCs w:val="19"/>
                       </w:rPr>
@@ -4087,6 +4327,7 @@
                       <w:r>
                         <w:rPr>
                           <w:rStyle w:val="InternetLink"/>
+                          <w:color w:val="000000"/>
                           <w:sz w:val="19"/>
                           <w:szCs w:val="19"/>
                         </w:rPr>
@@ -4095,6 +4336,7 @@
                     </w:hyperlink>
                     <w:r>
                       <w:rPr>
+                        <w:color w:val="000000"/>
                         <w:sz w:val="19"/>
                         <w:szCs w:val="19"/>
                       </w:rPr>
@@ -4104,6 +4346,7 @@
                       <w:r>
                         <w:rPr>
                           <w:rStyle w:val="InternetLink"/>
+                          <w:color w:val="000000"/>
                           <w:sz w:val="19"/>
                           <w:szCs w:val="19"/>
                         </w:rPr>
@@ -4112,6 +4355,7 @@
                     </w:hyperlink>
                     <w:r>
                       <w:rPr>
+                        <w:color w:val="000000"/>
                         <w:sz w:val="19"/>
                         <w:szCs w:val="19"/>
                       </w:rPr>
@@ -4129,7 +4373,9 @@
                       </w:rPr>
                     </w:pPr>
                     <w:r>
-                      <w:rPr/>
+                      <w:rPr>
+                        <w:color w:val="000000"/>
+                      </w:rPr>
                       <w:drawing>
                         <wp:inline distT="0" distB="0" distL="0" distR="0">
                           <wp:extent cx="161925" cy="200025"/>
@@ -4174,13 +4420,16 @@
                     </w:r>
                     <w:r>
                       <w:rPr>
+                        <w:color w:val="000000"/>
                         <w:sz w:val="19"/>
                         <w:szCs w:val="19"/>
                       </w:rPr>
                       <w:t xml:space="preserve">   </w:t>
                     </w:r>
                     <w:r>
-                      <w:rPr/>
+                      <w:rPr>
+                        <w:color w:val="000000"/>
+                      </w:rPr>
                       <w:drawing>
                         <wp:inline distT="0" distB="0" distL="0" distR="0">
                           <wp:extent cx="168275" cy="200025"/>
@@ -4225,6 +4474,7 @@
                     </w:r>
                     <w:r>
                       <w:rPr>
+                        <w:color w:val="000000"/>
                         <w:sz w:val="19"/>
                         <w:szCs w:val="19"/>
                         <w:lang w:val="bg-BG"/>
@@ -4232,7 +4482,9 @@
                       <w:t xml:space="preserve">   </w:t>
                     </w:r>
                     <w:r>
-                      <w:rPr/>
+                      <w:rPr>
+                        <w:color w:val="000000"/>
+                      </w:rPr>
                       <w:drawing>
                         <wp:inline distT="0" distB="0" distL="0" distR="0">
                           <wp:extent cx="200025" cy="200025"/>
@@ -4277,13 +4529,16 @@
                     </w:r>
                     <w:r>
                       <w:rPr>
+                        <w:color w:val="000000"/>
                         <w:sz w:val="19"/>
                         <w:szCs w:val="19"/>
                       </w:rPr>
                       <w:t xml:space="preserve">   </w:t>
                     </w:r>
                     <w:r>
-                      <w:rPr/>
+                      <w:rPr>
+                        <w:color w:val="000000"/>
+                      </w:rPr>
                       <w:drawing>
                         <wp:inline distT="0" distB="0" distL="0" distR="0">
                           <wp:extent cx="200025" cy="200025"/>
@@ -4328,13 +4583,16 @@
                     </w:r>
                     <w:r>
                       <w:rPr>
+                        <w:color w:val="000000"/>
                         <w:sz w:val="19"/>
                         <w:szCs w:val="19"/>
                       </w:rPr>
                       <w:t xml:space="preserve">   </w:t>
                     </w:r>
                     <w:r>
-                      <w:rPr/>
+                      <w:rPr>
+                        <w:color w:val="000000"/>
+                      </w:rPr>
                       <w:drawing>
                         <wp:inline distT="0" distB="0" distL="0" distR="0">
                           <wp:extent cx="200025" cy="200025"/>
@@ -4379,13 +4637,16 @@
                     </w:r>
                     <w:r>
                       <w:rPr>
+                        <w:color w:val="000000"/>
                         <w:sz w:val="19"/>
                         <w:szCs w:val="19"/>
                       </w:rPr>
                       <w:t xml:space="preserve">   </w:t>
                     </w:r>
                     <w:r>
-                      <w:rPr/>
+                      <w:rPr>
+                        <w:color w:val="000000"/>
+                      </w:rPr>
                       <w:drawing>
                         <wp:inline distT="0" distB="0" distL="0" distR="0">
                           <wp:extent cx="201295" cy="201295"/>
@@ -4430,13 +4691,16 @@
                     </w:r>
                     <w:r>
                       <w:rPr>
+                        <w:color w:val="000000"/>
                         <w:sz w:val="19"/>
                         <w:szCs w:val="19"/>
                       </w:rPr>
                       <w:t xml:space="preserve">   </w:t>
                     </w:r>
                     <w:r>
-                      <w:rPr/>
+                      <w:rPr>
+                        <w:color w:val="000000"/>
+                      </w:rPr>
                       <w:drawing>
                         <wp:inline distT="0" distB="0" distL="0" distR="0">
                           <wp:extent cx="200025" cy="200025"/>
@@ -4481,13 +4745,16 @@
                     </w:r>
                     <w:r>
                       <w:rPr>
+                        <w:color w:val="000000"/>
                         <w:sz w:val="19"/>
                         <w:szCs w:val="19"/>
                       </w:rPr>
                       <w:t xml:space="preserve">   </w:t>
                     </w:r>
                     <w:r>
-                      <w:rPr/>
+                      <w:rPr>
+                        <w:color w:val="000000"/>
+                      </w:rPr>
                       <w:drawing>
                         <wp:inline distT="0" distB="0" distL="0" distR="0">
                           <wp:extent cx="200025" cy="200025"/>
@@ -4532,13 +4799,16 @@
                     </w:r>
                     <w:r>
                       <w:rPr>
+                        <w:color w:val="000000"/>
                         <w:sz w:val="19"/>
                         <w:szCs w:val="19"/>
                       </w:rPr>
                       <w:t xml:space="preserve">   </w:t>
                     </w:r>
                     <w:r>
-                      <w:rPr/>
+                      <w:rPr>
+                        <w:color w:val="000000"/>
+                      </w:rPr>
                       <w:drawing>
                         <wp:inline distT="0" distB="0" distL="0" distR="0">
                           <wp:extent cx="201295" cy="201295"/>
@@ -4583,13 +4853,16 @@
                     </w:r>
                     <w:r>
                       <w:rPr>
+                        <w:color w:val="000000"/>
                         <w:sz w:val="19"/>
                         <w:szCs w:val="19"/>
                       </w:rPr>
                       <w:t xml:space="preserve">   </w:t>
                     </w:r>
                     <w:r>
-                      <w:rPr/>
+                      <w:rPr>
+                        <w:color w:val="000000"/>
+                      </w:rPr>
                       <w:drawing>
                         <wp:inline distT="0" distB="0" distL="0" distR="0">
                           <wp:extent cx="200025" cy="200025"/>
@@ -4650,7 +4923,7 @@
               <wp:positionV relativeFrom="paragraph">
                 <wp:posOffset>342265</wp:posOffset>
               </wp:positionV>
-              <wp:extent cx="570230" cy="200660"/>
+              <wp:extent cx="570865" cy="201295"/>
               <wp:effectExtent l="0" t="0" r="1905" b="9525"/>
               <wp:wrapNone/>
               <wp:docPr id="30" name="Text Box 2"/>
@@ -4661,7 +4934,7 @@
                     <wps:spPr>
                       <a:xfrm>
                         <a:off x="0" y="0"/>
-                        <a:ext cx="569520" cy="200160"/>
+                        <a:ext cx="570240" cy="200520"/>
                       </a:xfrm>
                       <a:prstGeom prst="rect">
                         <a:avLst/>
@@ -4716,7 +4989,7 @@
         </mc:Choice>
         <mc:Fallback>
           <w:pict>
-            <v:rect id="shape_0" ID="Text Box 2" stroked="f" style="position:absolute;margin-left:125.15pt;margin-top:26.95pt;width:44.8pt;height:15.7pt" wp14:anchorId="1E40E52A">
+            <v:rect id="shape_0" ID="Text Box 2" stroked="f" style="position:absolute;margin-left:125.15pt;margin-top:26.95pt;width:44.85pt;height:15.75pt" wp14:anchorId="1E40E52A">
               <w10:wrap type="square"/>
               <v:fill o:detectmouseclick="t" on="false"/>
               <v:stroke color="#3465a4" weight="6480" joinstyle="round" endcap="flat"/>
@@ -4751,12 +5024,12 @@
             <wp:anchor behindDoc="1" distT="0" distB="0" distL="0" distR="0" simplePos="0" locked="0" layoutInCell="1" allowOverlap="1" relativeHeight="25" wp14:anchorId="523A8C26">
               <wp:simplePos x="0" y="0"/>
               <wp:positionH relativeFrom="column">
-                <wp:posOffset>-635</wp:posOffset>
+                <wp:posOffset>0</wp:posOffset>
               </wp:positionH>
               <wp:positionV relativeFrom="paragraph">
                 <wp:posOffset>66040</wp:posOffset>
               </wp:positionV>
-              <wp:extent cx="6614795" cy="1270"/>
+              <wp:extent cx="6615430" cy="1270"/>
               <wp:effectExtent l="0" t="0" r="34290" b="19050"/>
               <wp:wrapNone/>
               <wp:docPr id="32" name="Straight Connector 1"/>
@@ -4767,7 +5040,7 @@
                     <wps:spPr>
                       <a:xfrm>
                         <a:off x="0" y="0"/>
-                        <a:ext cx="6614280" cy="0"/>
+                        <a:ext cx="6614640" cy="0"/>
                       </a:xfrm>
                       <a:prstGeom prst="line">
                         <a:avLst/>
@@ -4800,7 +5073,7 @@
         </mc:Choice>
         <mc:Fallback>
           <w:pict>
-            <v:line id="shape_0" from="-0.05pt,5.2pt" to="520.7pt,5.2pt" ID="Straight Connector 1" stroked="t" style="position:absolute" wp14:anchorId="523A8C26">
+            <v:line id="shape_0" from="0pt,5.2pt" to="520.8pt,5.2pt" ID="Straight Connector 1" stroked="t" style="position:absolute" wp14:anchorId="523A8C26">
               <v:stroke color="#f37123" weight="12600" joinstyle="round" endcap="round"/>
               <v:fill o:detectmouseclick="t" on="false"/>
             </v:line>
@@ -4818,7 +5091,7 @@
               <wp:positionV relativeFrom="paragraph">
                 <wp:posOffset>342265</wp:posOffset>
               </wp:positionV>
-              <wp:extent cx="901065" cy="202565"/>
+              <wp:extent cx="901700" cy="203200"/>
               <wp:effectExtent l="0" t="0" r="13970" b="7620"/>
               <wp:wrapNone/>
               <wp:docPr id="33" name="Text Box 3"/>
@@ -4829,7 +5102,7 @@
                     <wps:spPr>
                       <a:xfrm>
                         <a:off x="0" y="0"/>
-                        <a:ext cx="900360" cy="201960"/>
+                        <a:ext cx="901080" cy="202680"/>
                       </a:xfrm>
                       <a:prstGeom prst="rect">
                         <a:avLst/>
@@ -4858,9 +5131,7 @@
                             <w:pStyle w:val="FrameContents"/>
                             <w:spacing w:lineRule="auto" w:line="240" w:before="80" w:after="0"/>
                             <w:jc w:val="right"/>
-                            <w:rPr>
-                              <w:color w:val="000000"/>
-                            </w:rPr>
+                            <w:rPr/>
                           </w:pPr>
                           <w:r>
                             <w:rPr>
@@ -4872,7 +5143,6 @@
                           </w:r>
                           <w:r>
                             <w:rPr>
-                              <w:color w:val="000000"/>
                               <w:sz w:val="18"/>
                               <w:szCs w:val="18"/>
                             </w:rPr>
@@ -4916,7 +5186,6 @@
                           </w:r>
                           <w:r>
                             <w:rPr>
-                              <w:color w:val="000000"/>
                               <w:sz w:val="18"/>
                               <w:szCs w:val="18"/>
                             </w:rPr>
@@ -4965,7 +5234,7 @@
         </mc:Choice>
         <mc:Fallback>
           <w:pict>
-            <v:rect id="shape_0" ID="Text Box 3" stroked="f" style="position:absolute;margin-left:444.65pt;margin-top:26.95pt;width:70.85pt;height:15.85pt" wp14:anchorId="713C3B10">
+            <v:rect id="shape_0" ID="Text Box 3" stroked="f" style="position:absolute;margin-left:444.65pt;margin-top:26.95pt;width:70.9pt;height:15.9pt" wp14:anchorId="713C3B10">
               <w10:wrap type="square"/>
               <v:fill o:detectmouseclick="t" on="false"/>
               <v:stroke color="#3465a4" weight="6480" joinstyle="round" endcap="flat"/>
@@ -4976,9 +5245,7 @@
                       <w:pStyle w:val="FrameContents"/>
                       <w:spacing w:lineRule="auto" w:line="240" w:before="80" w:after="0"/>
                       <w:jc w:val="right"/>
-                      <w:rPr>
-                        <w:color w:val="000000"/>
-                      </w:rPr>
+                      <w:rPr/>
                     </w:pPr>
                     <w:r>
                       <w:rPr>
@@ -4990,7 +5257,6 @@
                     </w:r>
                     <w:r>
                       <w:rPr>
-                        <w:color w:val="000000"/>
                         <w:sz w:val="18"/>
                         <w:szCs w:val="18"/>
                       </w:rPr>
@@ -5034,7 +5300,6 @@
                     </w:r>
                     <w:r>
                       <w:rPr>
-                        <w:color w:val="000000"/>
                         <w:sz w:val="18"/>
                         <w:szCs w:val="18"/>
                       </w:rPr>
@@ -5087,8 +5352,8 @@
           <wp:extent cx="1431290" cy="359410"/>
           <wp:effectExtent l="0" t="0" r="0" b="0"/>
           <wp:wrapSquare wrapText="bothSides"/>
-          <wp:docPr id="35" name="Picture 7" descr="C:\Users\chris\AppData\Local\Temp\Rar$DRa2604.45037\SoftUniFoundation_Logo_OneLine@2x.png">
-            <a:hlinkClick xmlns:a="http://schemas.openxmlformats.org/drawingml/2006/main" r:id="rId36"/>
+          <wp:docPr id="36" name="Picture 7" descr="C:\Users\chris\AppData\Local\Temp\Rar$DRa2604.45037\SoftUniFoundation_Logo_OneLine@2x.png">
+            <a:hlinkClick xmlns:a="http://schemas.openxmlformats.org/drawingml/2006/main" r:id="rId37"/>
           </wp:docPr>
           <wp:cNvGraphicFramePr>
             <a:graphicFrameLocks xmlns:a="http://schemas.openxmlformats.org/drawingml/2006/main" noChangeAspect="1"/>
@@ -5097,15 +5362,15 @@
             <a:graphicData uri="http://schemas.openxmlformats.org/drawingml/2006/picture">
               <pic:pic xmlns:pic="http://schemas.openxmlformats.org/drawingml/2006/picture">
                 <pic:nvPicPr>
-                  <pic:cNvPr id="35" name="Picture 7" descr="C:\Users\chris\AppData\Local\Temp\Rar$DRa2604.45037\SoftUniFoundation_Logo_OneLine@2x.png">
-                    <a:hlinkClick r:id="rId36"/>
+                  <pic:cNvPr id="36" name="Picture 7" descr="C:\Users\chris\AppData\Local\Temp\Rar$DRa2604.45037\SoftUniFoundation_Logo_OneLine@2x.png">
+                    <a:hlinkClick r:id="rId37"/>
                   </pic:cNvPr>
                   <pic:cNvPicPr>
                     <a:picLocks noChangeAspect="1" noChangeArrowheads="1"/>
                   </pic:cNvPicPr>
                 </pic:nvPicPr>
                 <pic:blipFill>
-                  <a:blip r:embed="rId35"/>
+                  <a:blip r:embed="rId36"/>
                   <a:stretch>
                     <a:fillRect/>
                   </a:stretch>
@@ -5333,6 +5598,8 @@
       </w:pPr>
       <w:rPr>
         <w:rFonts w:ascii="Symbol" w:hAnsi="Symbol" w:cs="Symbol" w:hint="default"/>
+        <w:b/>
+        <w:rFonts w:cs="Symbol"/>
       </w:rPr>
     </w:lvl>
     <w:lvl w:ilvl="1">
@@ -5358,6 +5625,7 @@
       </w:pPr>
       <w:rPr>
         <w:rFonts w:ascii="Wingdings" w:hAnsi="Wingdings" w:cs="Wingdings" w:hint="default"/>
+        <w:rFonts w:cs="Wingdings"/>
       </w:rPr>
     </w:lvl>
     <w:lvl w:ilvl="3">
@@ -5370,6 +5638,7 @@
       </w:pPr>
       <w:rPr>
         <w:rFonts w:ascii="Symbol" w:hAnsi="Symbol" w:cs="Symbol" w:hint="default"/>
+        <w:rFonts w:cs="Symbol"/>
       </w:rPr>
     </w:lvl>
     <w:lvl w:ilvl="4">
@@ -5395,6 +5664,7 @@
       </w:pPr>
       <w:rPr>
         <w:rFonts w:ascii="Wingdings" w:hAnsi="Wingdings" w:cs="Wingdings" w:hint="default"/>
+        <w:rFonts w:cs="Wingdings"/>
       </w:rPr>
     </w:lvl>
     <w:lvl w:ilvl="6">
@@ -5407,6 +5677,7 @@
       </w:pPr>
       <w:rPr>
         <w:rFonts w:ascii="Symbol" w:hAnsi="Symbol" w:cs="Symbol" w:hint="default"/>
+        <w:rFonts w:cs="Symbol"/>
       </w:rPr>
     </w:lvl>
     <w:lvl w:ilvl="7">
@@ -5432,6 +5703,7 @@
       </w:pPr>
       <w:rPr>
         <w:rFonts w:ascii="Wingdings" w:hAnsi="Wingdings" w:cs="Wingdings" w:hint="default"/>
+        <w:rFonts w:cs="Wingdings"/>
       </w:rPr>
     </w:lvl>
   </w:abstractNum>
@@ -5446,6 +5718,7 @@
       </w:pPr>
       <w:rPr>
         <w:rFonts w:ascii="Symbol" w:hAnsi="Symbol" w:cs="Symbol" w:hint="default"/>
+        <w:rFonts w:cs="Symbol"/>
       </w:rPr>
     </w:lvl>
     <w:lvl w:ilvl="1">
@@ -5471,6 +5744,7 @@
       </w:pPr>
       <w:rPr>
         <w:rFonts w:ascii="Wingdings" w:hAnsi="Wingdings" w:cs="Wingdings" w:hint="default"/>
+        <w:rFonts w:cs="Wingdings"/>
       </w:rPr>
     </w:lvl>
     <w:lvl w:ilvl="3">
@@ -5483,6 +5757,7 @@
       </w:pPr>
       <w:rPr>
         <w:rFonts w:ascii="Symbol" w:hAnsi="Symbol" w:cs="Symbol" w:hint="default"/>
+        <w:rFonts w:cs="Symbol"/>
       </w:rPr>
     </w:lvl>
     <w:lvl w:ilvl="4">
@@ -5508,6 +5783,7 @@
       </w:pPr>
       <w:rPr>
         <w:rFonts w:ascii="Wingdings" w:hAnsi="Wingdings" w:cs="Wingdings" w:hint="default"/>
+        <w:rFonts w:cs="Wingdings"/>
       </w:rPr>
     </w:lvl>
     <w:lvl w:ilvl="6">
@@ -5520,6 +5796,7 @@
       </w:pPr>
       <w:rPr>
         <w:rFonts w:ascii="Symbol" w:hAnsi="Symbol" w:cs="Symbol" w:hint="default"/>
+        <w:rFonts w:cs="Symbol"/>
       </w:rPr>
     </w:lvl>
     <w:lvl w:ilvl="7">
@@ -5545,6 +5822,7 @@
       </w:pPr>
       <w:rPr>
         <w:rFonts w:ascii="Wingdings" w:hAnsi="Wingdings" w:cs="Wingdings" w:hint="default"/>
+        <w:rFonts w:cs="Wingdings"/>
       </w:rPr>
     </w:lvl>
   </w:abstractNum>
@@ -5559,6 +5837,7 @@
       </w:pPr>
       <w:rPr>
         <w:rFonts w:ascii="Symbol" w:hAnsi="Symbol" w:cs="Symbol" w:hint="default"/>
+        <w:rFonts w:cs="Symbol"/>
       </w:rPr>
     </w:lvl>
     <w:lvl w:ilvl="1">
@@ -5584,6 +5863,7 @@
       </w:pPr>
       <w:rPr>
         <w:rFonts w:ascii="Wingdings" w:hAnsi="Wingdings" w:cs="Wingdings" w:hint="default"/>
+        <w:rFonts w:cs="Wingdings"/>
       </w:rPr>
     </w:lvl>
     <w:lvl w:ilvl="3">
@@ -5596,6 +5876,7 @@
       </w:pPr>
       <w:rPr>
         <w:rFonts w:ascii="Symbol" w:hAnsi="Symbol" w:cs="Symbol" w:hint="default"/>
+        <w:rFonts w:cs="Symbol"/>
       </w:rPr>
     </w:lvl>
     <w:lvl w:ilvl="4">
@@ -5621,6 +5902,7 @@
       </w:pPr>
       <w:rPr>
         <w:rFonts w:ascii="Wingdings" w:hAnsi="Wingdings" w:cs="Wingdings" w:hint="default"/>
+        <w:rFonts w:cs="Wingdings"/>
       </w:rPr>
     </w:lvl>
     <w:lvl w:ilvl="6">
@@ -5633,6 +5915,7 @@
       </w:pPr>
       <w:rPr>
         <w:rFonts w:ascii="Symbol" w:hAnsi="Symbol" w:cs="Symbol" w:hint="default"/>
+        <w:rFonts w:cs="Symbol"/>
       </w:rPr>
     </w:lvl>
     <w:lvl w:ilvl="7">
@@ -5658,6 +5941,7 @@
       </w:pPr>
       <w:rPr>
         <w:rFonts w:ascii="Wingdings" w:hAnsi="Wingdings" w:cs="Wingdings" w:hint="default"/>
+        <w:rFonts w:cs="Wingdings"/>
       </w:rPr>
     </w:lvl>
   </w:abstractNum>
@@ -5672,6 +5956,8 @@
       </w:pPr>
       <w:rPr>
         <w:rFonts w:ascii="Symbol" w:hAnsi="Symbol" w:cs="Symbol" w:hint="default"/>
+        <w:b w:val="false"/>
+        <w:rFonts w:cs="Symbol"/>
       </w:rPr>
     </w:lvl>
     <w:lvl w:ilvl="1">
@@ -5697,6 +5983,7 @@
       </w:pPr>
       <w:rPr>
         <w:rFonts w:ascii="Wingdings" w:hAnsi="Wingdings" w:cs="Wingdings" w:hint="default"/>
+        <w:rFonts w:cs="Wingdings"/>
       </w:rPr>
     </w:lvl>
     <w:lvl w:ilvl="3">
@@ -5709,6 +5996,7 @@
       </w:pPr>
       <w:rPr>
         <w:rFonts w:ascii="Symbol" w:hAnsi="Symbol" w:cs="Symbol" w:hint="default"/>
+        <w:rFonts w:cs="Symbol"/>
       </w:rPr>
     </w:lvl>
     <w:lvl w:ilvl="4">
@@ -5734,6 +6022,7 @@
       </w:pPr>
       <w:rPr>
         <w:rFonts w:ascii="Wingdings" w:hAnsi="Wingdings" w:cs="Wingdings" w:hint="default"/>
+        <w:rFonts w:cs="Wingdings"/>
       </w:rPr>
     </w:lvl>
     <w:lvl w:ilvl="6">
@@ -5746,6 +6035,7 @@
       </w:pPr>
       <w:rPr>
         <w:rFonts w:ascii="Symbol" w:hAnsi="Symbol" w:cs="Symbol" w:hint="default"/>
+        <w:rFonts w:cs="Symbol"/>
       </w:rPr>
     </w:lvl>
     <w:lvl w:ilvl="7">
@@ -5771,6 +6061,7 @@
       </w:pPr>
       <w:rPr>
         <w:rFonts w:ascii="Wingdings" w:hAnsi="Wingdings" w:cs="Wingdings" w:hint="default"/>
+        <w:rFonts w:cs="Wingdings"/>
       </w:rPr>
     </w:lvl>
   </w:abstractNum>
@@ -5785,6 +6076,7 @@
       </w:pPr>
       <w:rPr>
         <w:rFonts w:ascii="Symbol" w:hAnsi="Symbol" w:cs="Symbol" w:hint="default"/>
+        <w:rFonts w:cs="Symbol"/>
       </w:rPr>
     </w:lvl>
     <w:lvl w:ilvl="1">
@@ -5810,6 +6102,7 @@
       </w:pPr>
       <w:rPr>
         <w:rFonts w:ascii="Wingdings" w:hAnsi="Wingdings" w:cs="Wingdings" w:hint="default"/>
+        <w:rFonts w:cs="Wingdings"/>
       </w:rPr>
     </w:lvl>
     <w:lvl w:ilvl="3">
@@ -5822,6 +6115,7 @@
       </w:pPr>
       <w:rPr>
         <w:rFonts w:ascii="Symbol" w:hAnsi="Symbol" w:cs="Symbol" w:hint="default"/>
+        <w:rFonts w:cs="Symbol"/>
       </w:rPr>
     </w:lvl>
     <w:lvl w:ilvl="4">
@@ -5847,6 +6141,7 @@
       </w:pPr>
       <w:rPr>
         <w:rFonts w:ascii="Wingdings" w:hAnsi="Wingdings" w:cs="Wingdings" w:hint="default"/>
+        <w:rFonts w:cs="Wingdings"/>
       </w:rPr>
     </w:lvl>
     <w:lvl w:ilvl="6">
@@ -5859,6 +6154,7 @@
       </w:pPr>
       <w:rPr>
         <w:rFonts w:ascii="Symbol" w:hAnsi="Symbol" w:cs="Symbol" w:hint="default"/>
+        <w:rFonts w:cs="Symbol"/>
       </w:rPr>
     </w:lvl>
     <w:lvl w:ilvl="7">
@@ -5884,6 +6180,7 @@
       </w:pPr>
       <w:rPr>
         <w:rFonts w:ascii="Wingdings" w:hAnsi="Wingdings" w:cs="Wingdings" w:hint="default"/>
+        <w:rFonts w:cs="Wingdings"/>
       </w:rPr>
     </w:lvl>
   </w:abstractNum>
@@ -5898,6 +6195,7 @@
       </w:pPr>
       <w:rPr>
         <w:rFonts w:ascii="Symbol" w:hAnsi="Symbol" w:cs="Symbol" w:hint="default"/>
+        <w:rFonts w:cs="Symbol"/>
       </w:rPr>
     </w:lvl>
     <w:lvl w:ilvl="1">
@@ -5923,6 +6221,7 @@
       </w:pPr>
       <w:rPr>
         <w:rFonts w:ascii="Wingdings" w:hAnsi="Wingdings" w:cs="Wingdings" w:hint="default"/>
+        <w:rFonts w:cs="Wingdings"/>
       </w:rPr>
     </w:lvl>
     <w:lvl w:ilvl="3">
@@ -5935,6 +6234,7 @@
       </w:pPr>
       <w:rPr>
         <w:rFonts w:ascii="Symbol" w:hAnsi="Symbol" w:cs="Symbol" w:hint="default"/>
+        <w:rFonts w:cs="Symbol"/>
       </w:rPr>
     </w:lvl>
     <w:lvl w:ilvl="4">
@@ -5960,6 +6260,7 @@
       </w:pPr>
       <w:rPr>
         <w:rFonts w:ascii="Wingdings" w:hAnsi="Wingdings" w:cs="Wingdings" w:hint="default"/>
+        <w:rFonts w:cs="Wingdings"/>
       </w:rPr>
     </w:lvl>
     <w:lvl w:ilvl="6">
@@ -5972,6 +6273,7 @@
       </w:pPr>
       <w:rPr>
         <w:rFonts w:ascii="Symbol" w:hAnsi="Symbol" w:cs="Symbol" w:hint="default"/>
+        <w:rFonts w:cs="Symbol"/>
       </w:rPr>
     </w:lvl>
     <w:lvl w:ilvl="7">
@@ -5997,6 +6299,7 @@
       </w:pPr>
       <w:rPr>
         <w:rFonts w:ascii="Wingdings" w:hAnsi="Wingdings" w:cs="Wingdings" w:hint="default"/>
+        <w:rFonts w:cs="Wingdings"/>
       </w:rPr>
     </w:lvl>
   </w:abstractNum>
@@ -6038,6 +6341,7 @@
       </w:pPr>
       <w:rPr>
         <w:rFonts w:ascii="Wingdings" w:hAnsi="Wingdings" w:cs="Wingdings" w:hint="default"/>
+        <w:rFonts w:cs="Wingdings"/>
       </w:rPr>
     </w:lvl>
     <w:lvl w:ilvl="3">
@@ -6050,6 +6354,7 @@
       </w:pPr>
       <w:rPr>
         <w:rFonts w:ascii="Symbol" w:hAnsi="Symbol" w:cs="Symbol" w:hint="default"/>
+        <w:rFonts w:cs="Symbol"/>
       </w:rPr>
     </w:lvl>
     <w:lvl w:ilvl="4">
@@ -6075,6 +6380,7 @@
       </w:pPr>
       <w:rPr>
         <w:rFonts w:ascii="Wingdings" w:hAnsi="Wingdings" w:cs="Wingdings" w:hint="default"/>
+        <w:rFonts w:cs="Wingdings"/>
       </w:rPr>
     </w:lvl>
     <w:lvl w:ilvl="6">
@@ -6087,6 +6393,7 @@
       </w:pPr>
       <w:rPr>
         <w:rFonts w:ascii="Symbol" w:hAnsi="Symbol" w:cs="Symbol" w:hint="default"/>
+        <w:rFonts w:cs="Symbol"/>
       </w:rPr>
     </w:lvl>
     <w:lvl w:ilvl="7">
@@ -6112,6 +6419,7 @@
       </w:pPr>
       <w:rPr>
         <w:rFonts w:ascii="Wingdings" w:hAnsi="Wingdings" w:cs="Wingdings" w:hint="default"/>
+        <w:rFonts w:cs="Wingdings"/>
       </w:rPr>
     </w:lvl>
   </w:abstractNum>
@@ -6151,7 +6459,6 @@
     <w:rPrDefault>
       <w:rPr>
         <w:rFonts w:ascii="Calibri" w:hAnsi="Calibri" w:eastAsia="Calibri" w:cs="Arial" w:asciiTheme="minorHAnsi" w:cstheme="minorBidi" w:eastAsiaTheme="minorHAnsi" w:hAnsiTheme="minorHAnsi"/>
-        <w:sz w:val="22"/>
         <w:szCs w:val="22"/>
         <w:lang w:val="en-US" w:eastAsia="en-US" w:bidi="ar-SA"/>
       </w:rPr>

</xml_diff>